<commit_message>
-- add fix in manufacturing doc -- add some validation for end work -- add button actions
</commit_message>
<xml_diff>
--- a/src/main/resources/DocumentTemplates/manufacturing.docx
+++ b/src/main/resources/DocumentTemplates/manufacturing.docx
@@ -5,7 +5,7 @@
     <w:tbl>
       <w:tblPr>
         <w:tblStyle w:val="a3"/>
-        <w:tblW w:w="10710" w:type="dxa"/>
+        <w:tblW w:w="10584" w:type="dxa"/>
         <w:tblInd w:w="-725" w:type="dxa"/>
         <w:tblBorders>
           <w:top w:val="double" w:sz="6" w:space="0" w:color="auto"/>
@@ -18,16 +18,16 @@
         <w:tblLook w:val="04A0" w:firstRow="1" w:lastRow="0" w:firstColumn="1" w:lastColumn="0" w:noHBand="0" w:noVBand="1"/>
       </w:tblPr>
       <w:tblGrid>
-        <w:gridCol w:w="6654"/>
-        <w:gridCol w:w="4056"/>
+        <w:gridCol w:w="6576"/>
+        <w:gridCol w:w="4008"/>
       </w:tblGrid>
       <w:tr>
         <w:trPr>
-          <w:trHeight w:val="422"/>
+          <w:trHeight w:val="372"/>
         </w:trPr>
         <w:tc>
           <w:tcPr>
-            <w:tcW w:w="6654" w:type="dxa"/>
+            <w:tcW w:w="6576" w:type="dxa"/>
             <w:tcBorders>
               <w:top w:val="triple" w:sz="4" w:space="0" w:color="auto"/>
               <w:left w:val="triple" w:sz="4" w:space="0" w:color="auto"/>
@@ -73,7 +73,7 @@
         </w:tc>
         <w:tc>
           <w:tcPr>
-            <w:tcW w:w="4056" w:type="dxa"/>
+            <w:tcW w:w="4008" w:type="dxa"/>
             <w:vMerge w:val="restart"/>
             <w:tcBorders>
               <w:top w:val="triple" w:sz="4" w:space="0" w:color="auto"/>
@@ -97,11 +97,11 @@
       </w:tr>
       <w:tr>
         <w:trPr>
-          <w:trHeight w:val="1070"/>
+          <w:trHeight w:val="943"/>
         </w:trPr>
         <w:tc>
           <w:tcPr>
-            <w:tcW w:w="6654" w:type="dxa"/>
+            <w:tcW w:w="6576" w:type="dxa"/>
             <w:tcBorders>
               <w:top w:val="double" w:sz="6" w:space="0" w:color="auto"/>
               <w:left w:val="triple" w:sz="4" w:space="0" w:color="auto"/>
@@ -136,7 +136,7 @@
         </w:tc>
         <w:tc>
           <w:tcPr>
-            <w:tcW w:w="4056" w:type="dxa"/>
+            <w:tcW w:w="4008" w:type="dxa"/>
             <w:vMerge/>
             <w:tcBorders>
               <w:top w:val="double" w:sz="6" w:space="0" w:color="auto"/>
@@ -162,11 +162,11 @@
       </w:tr>
       <w:tr>
         <w:trPr>
-          <w:trHeight w:val="350"/>
+          <w:trHeight w:val="308"/>
         </w:trPr>
         <w:tc>
           <w:tcPr>
-            <w:tcW w:w="6654" w:type="dxa"/>
+            <w:tcW w:w="6576" w:type="dxa"/>
             <w:tcBorders>
               <w:top w:val="double" w:sz="6" w:space="0" w:color="auto"/>
               <w:left w:val="triple" w:sz="4" w:space="0" w:color="auto"/>
@@ -210,7 +210,7 @@
         </w:tc>
         <w:tc>
           <w:tcPr>
-            <w:tcW w:w="4056" w:type="dxa"/>
+            <w:tcW w:w="4008" w:type="dxa"/>
             <w:vMerge/>
             <w:tcBorders>
               <w:top w:val="double" w:sz="6" w:space="0" w:color="auto"/>
@@ -236,11 +236,11 @@
       </w:tr>
       <w:tr>
         <w:trPr>
-          <w:trHeight w:val="1565"/>
+          <w:trHeight w:val="1380"/>
         </w:trPr>
         <w:tc>
           <w:tcPr>
-            <w:tcW w:w="6654" w:type="dxa"/>
+            <w:tcW w:w="6576" w:type="dxa"/>
             <w:tcBorders>
               <w:top w:val="double" w:sz="6" w:space="0" w:color="auto"/>
               <w:left w:val="triple" w:sz="4" w:space="0" w:color="auto"/>
@@ -275,7 +275,7 @@
         </w:tc>
         <w:tc>
           <w:tcPr>
-            <w:tcW w:w="4056" w:type="dxa"/>
+            <w:tcW w:w="4008" w:type="dxa"/>
             <w:vMerge/>
             <w:tcBorders>
               <w:top w:val="double" w:sz="6" w:space="0" w:color="auto"/>

</xml_diff>